<commit_message>
modifier cahier des charge
</commit_message>
<xml_diff>
--- a/Cahier des Charges/Cahier des charges.docx
+++ b/Cahier des Charges/Cahier des charges.docx
@@ -4,17 +4,28 @@
   <w:body>
     <w:p>
       <w:pPr>
-        <w:spacing w:after="240" w:before="240" w:lineRule="auto"/>
-        <w:rPr>
-          <w:b w:val="1"/>
-        </w:rPr>
-      </w:pPr>
-      <w:r>
-        <w:rPr>
-          <w:b w:val="1"/>
-          <w:rtl w:val="0"/>
-        </w:rPr>
-        <w:t xml:space="preserve">Projet de fin d’études</w:t>
+        <w:pStyle w:val="Heading1"/>
+        <w:keepNext w:val="0"/>
+        <w:keepLines w:val="0"/>
+        <w:spacing w:before="280" w:line="360" w:lineRule="auto"/>
+        <w:rPr>
+          <w:b w:val="1"/>
+        </w:rPr>
+      </w:pPr>
+      <w:bookmarkStart w:colFirst="0" w:colLast="0" w:name="_y3qy5ccm24b1" w:id="0"/>
+      <w:bookmarkEnd w:id="0"/>
+      <w:r>
+        <w:rPr>
+          <w:rFonts w:ascii="Poppins" w:cs="Poppins" w:eastAsia="Poppins" w:hAnsi="Poppins"/>
+          <w:b w:val="1"/>
+          <w:rtl w:val="0"/>
+        </w:rPr>
+        <w:t xml:space="preserve">Projet de fin d’année</w:t>
+      </w:r>
+      <w:r>
+        <w:rPr>
+          <w:rtl w:val="0"/>
+        </w:rPr>
       </w:r>
     </w:p>
     <w:p>
@@ -124,8 +135,8 @@
           <w:szCs w:val="34"/>
         </w:rPr>
       </w:pPr>
-      <w:bookmarkStart w:colFirst="0" w:colLast="0" w:name="_j9wzfwn05694" w:id="0"/>
-      <w:bookmarkEnd w:id="0"/>
+      <w:bookmarkStart w:colFirst="0" w:colLast="0" w:name="_j9wzfwn05694" w:id="1"/>
+      <w:bookmarkEnd w:id="1"/>
       <w:r>
         <w:rPr>
           <w:b w:val="1"/>
@@ -149,8 +160,8 @@
           <w:szCs w:val="26"/>
         </w:rPr>
       </w:pPr>
-      <w:bookmarkStart w:colFirst="0" w:colLast="0" w:name="_e2p60bmrpqk5" w:id="1"/>
-      <w:bookmarkEnd w:id="1"/>
+      <w:bookmarkStart w:colFirst="0" w:colLast="0" w:name="_e2p60bmrpqk5" w:id="2"/>
+      <w:bookmarkEnd w:id="2"/>
       <w:r>
         <w:rPr>
           <w:b w:val="1"/>
@@ -187,8 +198,8 @@
           <w:szCs w:val="26"/>
         </w:rPr>
       </w:pPr>
-      <w:bookmarkStart w:colFirst="0" w:colLast="0" w:name="_yfvufsefomw5" w:id="2"/>
-      <w:bookmarkEnd w:id="2"/>
+      <w:bookmarkStart w:colFirst="0" w:colLast="0" w:name="_yfvufsefomw5" w:id="3"/>
+      <w:bookmarkEnd w:id="3"/>
       <w:r>
         <w:rPr>
           <w:b w:val="1"/>
@@ -317,8 +328,8 @@
           <w:szCs w:val="26"/>
         </w:rPr>
       </w:pPr>
-      <w:bookmarkStart w:colFirst="0" w:colLast="0" w:name="_ouemyo8bcty3" w:id="3"/>
-      <w:bookmarkEnd w:id="3"/>
+      <w:bookmarkStart w:colFirst="0" w:colLast="0" w:name="_ouemyo8bcty3" w:id="4"/>
+      <w:bookmarkEnd w:id="4"/>
       <w:r>
         <w:rPr>
           <w:b w:val="1"/>
@@ -453,8 +464,8 @@
           <w:szCs w:val="34"/>
         </w:rPr>
       </w:pPr>
-      <w:bookmarkStart w:colFirst="0" w:colLast="0" w:name="_g7avuj4cbh00" w:id="4"/>
-      <w:bookmarkEnd w:id="4"/>
+      <w:bookmarkStart w:colFirst="0" w:colLast="0" w:name="_g7avuj4cbh00" w:id="5"/>
+      <w:bookmarkEnd w:id="5"/>
       <w:r>
         <w:rPr>
           <w:b w:val="1"/>
@@ -478,8 +489,8 @@
           <w:szCs w:val="26"/>
         </w:rPr>
       </w:pPr>
-      <w:bookmarkStart w:colFirst="0" w:colLast="0" w:name="_mjk4rsbc90r2" w:id="5"/>
-      <w:bookmarkEnd w:id="5"/>
+      <w:bookmarkStart w:colFirst="0" w:colLast="0" w:name="_mjk4rsbc90r2" w:id="6"/>
+      <w:bookmarkEnd w:id="6"/>
       <w:r>
         <w:rPr>
           <w:b w:val="1"/>
@@ -564,8 +575,8 @@
           <w:szCs w:val="26"/>
         </w:rPr>
       </w:pPr>
-      <w:bookmarkStart w:colFirst="0" w:colLast="0" w:name="_miz7pk3pdugw" w:id="6"/>
-      <w:bookmarkEnd w:id="6"/>
+      <w:bookmarkStart w:colFirst="0" w:colLast="0" w:name="_miz7pk3pdugw" w:id="7"/>
+      <w:bookmarkEnd w:id="7"/>
       <w:r>
         <w:rPr>
           <w:b w:val="1"/>
@@ -653,8 +664,8 @@
           <w:szCs w:val="26"/>
         </w:rPr>
       </w:pPr>
-      <w:bookmarkStart w:colFirst="0" w:colLast="0" w:name="_jtq8627esvhf" w:id="7"/>
-      <w:bookmarkEnd w:id="7"/>
+      <w:bookmarkStart w:colFirst="0" w:colLast="0" w:name="_jtq8627esvhf" w:id="8"/>
+      <w:bookmarkEnd w:id="8"/>
       <w:r>
         <w:rPr>
           <w:b w:val="1"/>
@@ -727,8 +738,8 @@
           <w:szCs w:val="26"/>
         </w:rPr>
       </w:pPr>
-      <w:bookmarkStart w:colFirst="0" w:colLast="0" w:name="_e62oioutx74y" w:id="8"/>
-      <w:bookmarkEnd w:id="8"/>
+      <w:bookmarkStart w:colFirst="0" w:colLast="0" w:name="_e62oioutx74y" w:id="9"/>
+      <w:bookmarkEnd w:id="9"/>
       <w:r>
         <w:rPr>
           <w:b w:val="1"/>
@@ -801,8 +812,8 @@
           <w:szCs w:val="26"/>
         </w:rPr>
       </w:pPr>
-      <w:bookmarkStart w:colFirst="0" w:colLast="0" w:name="_6b29ny1rgafj" w:id="9"/>
-      <w:bookmarkEnd w:id="9"/>
+      <w:bookmarkStart w:colFirst="0" w:colLast="0" w:name="_6b29ny1rgafj" w:id="10"/>
+      <w:bookmarkEnd w:id="10"/>
       <w:r>
         <w:rPr>
           <w:b w:val="1"/>
@@ -875,8 +886,8 @@
           <w:szCs w:val="26"/>
         </w:rPr>
       </w:pPr>
-      <w:bookmarkStart w:colFirst="0" w:colLast="0" w:name="_tawb9dh97z2z" w:id="10"/>
-      <w:bookmarkEnd w:id="10"/>
+      <w:bookmarkStart w:colFirst="0" w:colLast="0" w:name="_tawb9dh97z2z" w:id="11"/>
+      <w:bookmarkEnd w:id="11"/>
       <w:r>
         <w:rPr>
           <w:b w:val="1"/>
@@ -963,8 +974,8 @@
           <w:szCs w:val="34"/>
         </w:rPr>
       </w:pPr>
-      <w:bookmarkStart w:colFirst="0" w:colLast="0" w:name="_1uvcv42i48z9" w:id="11"/>
-      <w:bookmarkEnd w:id="11"/>
+      <w:bookmarkStart w:colFirst="0" w:colLast="0" w:name="_1uvcv42i48z9" w:id="12"/>
+      <w:bookmarkEnd w:id="12"/>
       <w:r>
         <w:rPr>
           <w:b w:val="1"/>
@@ -988,8 +999,8 @@
           <w:szCs w:val="26"/>
         </w:rPr>
       </w:pPr>
-      <w:bookmarkStart w:colFirst="0" w:colLast="0" w:name="_35zkkocan4xe" w:id="12"/>
-      <w:bookmarkEnd w:id="12"/>
+      <w:bookmarkStart w:colFirst="0" w:colLast="0" w:name="_35zkkocan4xe" w:id="13"/>
+      <w:bookmarkEnd w:id="13"/>
       <w:r>
         <w:rPr>
           <w:b w:val="1"/>
@@ -1129,8 +1140,8 @@
           <w:szCs w:val="26"/>
         </w:rPr>
       </w:pPr>
-      <w:bookmarkStart w:colFirst="0" w:colLast="0" w:name="_b50hkxpbrtde" w:id="13"/>
-      <w:bookmarkEnd w:id="13"/>
+      <w:bookmarkStart w:colFirst="0" w:colLast="0" w:name="_b50hkxpbrtde" w:id="14"/>
+      <w:bookmarkEnd w:id="14"/>
       <w:r>
         <w:rPr>
           <w:b w:val="1"/>
@@ -1203,8 +1214,8 @@
           <w:szCs w:val="26"/>
         </w:rPr>
       </w:pPr>
-      <w:bookmarkStart w:colFirst="0" w:colLast="0" w:name="_7l0uoueero85" w:id="14"/>
-      <w:bookmarkEnd w:id="14"/>
+      <w:bookmarkStart w:colFirst="0" w:colLast="0" w:name="_7l0uoueero85" w:id="15"/>
+      <w:bookmarkEnd w:id="15"/>
       <w:r>
         <w:rPr>
           <w:b w:val="1"/>
@@ -1259,8 +1270,8 @@
           <w:szCs w:val="34"/>
         </w:rPr>
       </w:pPr>
-      <w:bookmarkStart w:colFirst="0" w:colLast="0" w:name="_o5qiym7a2l10" w:id="15"/>
-      <w:bookmarkEnd w:id="15"/>
+      <w:bookmarkStart w:colFirst="0" w:colLast="0" w:name="_o5qiym7a2l10" w:id="16"/>
+      <w:bookmarkEnd w:id="16"/>
       <w:r>
         <w:rPr>
           <w:b w:val="1"/>
@@ -1362,8 +1373,8 @@
           <w:szCs w:val="34"/>
         </w:rPr>
       </w:pPr>
-      <w:bookmarkStart w:colFirst="0" w:colLast="0" w:name="_1jftej8dj3b6" w:id="16"/>
-      <w:bookmarkEnd w:id="16"/>
+      <w:bookmarkStart w:colFirst="0" w:colLast="0" w:name="_1jftej8dj3b6" w:id="17"/>
+      <w:bookmarkEnd w:id="17"/>
       <w:r>
         <w:rPr>
           <w:b w:val="1"/>
@@ -1387,8 +1398,8 @@
           <w:szCs w:val="26"/>
         </w:rPr>
       </w:pPr>
-      <w:bookmarkStart w:colFirst="0" w:colLast="0" w:name="_ubr0gc8vvv4q" w:id="17"/>
-      <w:bookmarkEnd w:id="17"/>
+      <w:bookmarkStart w:colFirst="0" w:colLast="0" w:name="_ubr0gc8vvv4q" w:id="18"/>
+      <w:bookmarkEnd w:id="18"/>
       <w:r>
         <w:rPr>
           <w:b w:val="1"/>
@@ -1445,8 +1456,8 @@
           <w:szCs w:val="26"/>
         </w:rPr>
       </w:pPr>
-      <w:bookmarkStart w:colFirst="0" w:colLast="0" w:name="_d6xjes9vuat" w:id="18"/>
-      <w:bookmarkEnd w:id="18"/>
+      <w:bookmarkStart w:colFirst="0" w:colLast="0" w:name="_d6xjes9vuat" w:id="19"/>
+      <w:bookmarkEnd w:id="19"/>
       <w:r>
         <w:rPr>
           <w:b w:val="1"/>
@@ -1503,8 +1514,8 @@
           <w:szCs w:val="26"/>
         </w:rPr>
       </w:pPr>
-      <w:bookmarkStart w:colFirst="0" w:colLast="0" w:name="_157k5f23txzq" w:id="19"/>
-      <w:bookmarkEnd w:id="19"/>
+      <w:bookmarkStart w:colFirst="0" w:colLast="0" w:name="_157k5f23txzq" w:id="20"/>
+      <w:bookmarkEnd w:id="20"/>
       <w:r>
         <w:rPr>
           <w:b w:val="1"/>
@@ -1545,8 +1556,8 @@
           <w:szCs w:val="26"/>
         </w:rPr>
       </w:pPr>
-      <w:bookmarkStart w:colFirst="0" w:colLast="0" w:name="_34hkvjhpft1q" w:id="20"/>
-      <w:bookmarkEnd w:id="20"/>
+      <w:bookmarkStart w:colFirst="0" w:colLast="0" w:name="_34hkvjhpft1q" w:id="21"/>
+      <w:bookmarkEnd w:id="21"/>
       <w:r>
         <w:rPr>
           <w:b w:val="1"/>

</xml_diff>